<commit_message>
Remise du Lab word
</commit_message>
<xml_diff>
--- a/Lab word/lab_word_Thomas_Munger.docx
+++ b/Lab word/lab_word_Thomas_Munger.docx
@@ -1975,8 +1975,6 @@
           <w:szCs w:val="20"/>
         </w:rPr>
       </w:pPr>
-      <w:bookmarkStart w:id="2" w:name="_GoBack"/>
-      <w:bookmarkEnd w:id="2"/>
     </w:p>
     <w:p>
       <w:pPr>
@@ -2415,7 +2413,7 @@
           <w:i/>
         </w:rPr>
       </w:pPr>
-      <w:bookmarkStart w:id="3" w:name="_Toc492989629"/>
+      <w:bookmarkStart w:id="2" w:name="_Toc492989629"/>
       <w:r>
         <w:rPr>
           <w:b/>
@@ -2433,7 +2431,7 @@
         </w:rPr>
         <w:t>santé</w:t>
       </w:r>
-      <w:bookmarkEnd w:id="3"/>
+      <w:bookmarkEnd w:id="2"/>
     </w:p>
     <w:p>
       <w:pPr>
@@ -2503,7 +2501,7 @@
           <w:szCs w:val="24"/>
         </w:rPr>
       </w:pPr>
-      <w:bookmarkStart w:id="4" w:name="_Toc492989630"/>
+      <w:bookmarkStart w:id="3" w:name="_Toc492989630"/>
       <w:r>
         <w:rPr>
           <w:rFonts w:ascii="Arial" w:hAnsi="Arial" w:cs="Arial"/>
@@ -2514,7 +2512,7 @@
         </w:rPr>
         <w:t>Améliorer vos habitudes alimentaires</w:t>
       </w:r>
-      <w:bookmarkEnd w:id="4"/>
+      <w:bookmarkEnd w:id="3"/>
     </w:p>
     <w:p>
       <w:pPr>
@@ -2639,7 +2637,7 @@
           <w:szCs w:val="28"/>
         </w:rPr>
       </w:pPr>
-      <w:bookmarkStart w:id="5" w:name="_Toc492989631"/>
+      <w:bookmarkStart w:id="4" w:name="_Toc492989631"/>
       <w:r>
         <w:rPr>
           <w:rFonts w:ascii="Arial" w:hAnsi="Arial" w:cs="Arial"/>
@@ -2649,7 +2647,7 @@
         </w:rPr>
         <w:t>Forme physique</w:t>
       </w:r>
-      <w:bookmarkEnd w:id="5"/>
+      <w:bookmarkEnd w:id="4"/>
     </w:p>
     <w:p>
       <w:pPr>
@@ -2662,7 +2660,7 @@
           <w:szCs w:val="24"/>
         </w:rPr>
       </w:pPr>
-      <w:bookmarkStart w:id="6" w:name="_Toc492989632"/>
+      <w:bookmarkStart w:id="5" w:name="_Toc492989632"/>
       <w:r>
         <w:rPr>
           <w:rFonts w:ascii="Arial" w:hAnsi="Arial" w:cs="Arial"/>
@@ -2673,7 +2671,7 @@
         </w:rPr>
         <w:t>Exercices et perte de poids</w:t>
       </w:r>
-      <w:bookmarkEnd w:id="6"/>
+      <w:bookmarkEnd w:id="5"/>
     </w:p>
     <w:p>
       <w:pPr>
@@ -2762,7 +2760,7 @@
           <w:szCs w:val="24"/>
         </w:rPr>
       </w:pPr>
-      <w:bookmarkStart w:id="7" w:name="_Toc492989633"/>
+      <w:bookmarkStart w:id="6" w:name="_Toc492989633"/>
       <w:r>
         <w:rPr>
           <w:rFonts w:ascii="Arial" w:hAnsi="Arial" w:cs="Arial"/>
@@ -2773,7 +2771,7 @@
         </w:rPr>
         <w:t>Exercices anaérobiques</w:t>
       </w:r>
-      <w:bookmarkEnd w:id="7"/>
+      <w:bookmarkEnd w:id="6"/>
     </w:p>
     <w:p>
       <w:pPr>
@@ -2853,7 +2851,7 @@
           <w:szCs w:val="24"/>
         </w:rPr>
       </w:pPr>
-      <w:bookmarkStart w:id="8" w:name="_Toc492989634"/>
+      <w:bookmarkStart w:id="7" w:name="_Toc492989634"/>
       <w:r>
         <w:rPr>
           <w:rFonts w:ascii="Arial" w:hAnsi="Arial" w:cs="Arial"/>
@@ -2864,7 +2862,7 @@
         </w:rPr>
         <w:t>Exercices aérobiques</w:t>
       </w:r>
-      <w:bookmarkEnd w:id="8"/>
+      <w:bookmarkEnd w:id="7"/>
     </w:p>
     <w:p>
       <w:pPr>
@@ -3122,7 +3120,7 @@
           <w:rFonts w:ascii="Arial" w:hAnsi="Arial" w:cs="Arial"/>
         </w:rPr>
       </w:pPr>
-      <w:bookmarkStart w:id="9" w:name="_Toc492989635"/>
+      <w:bookmarkStart w:id="8" w:name="_Toc492989635"/>
       <w:r>
         <w:rPr>
           <w:rStyle w:val="Titre3Car"/>
@@ -3130,7 +3128,7 @@
         </w:rPr>
         <w:t>Intensité de l’exercice physique</w:t>
       </w:r>
-      <w:bookmarkEnd w:id="9"/>
+      <w:bookmarkEnd w:id="8"/>
     </w:p>
     <w:p>
       <w:pPr>
@@ -3170,14 +3168,14 @@
           <w:rFonts w:ascii="Arial" w:hAnsi="Arial" w:cs="Arial"/>
         </w:rPr>
       </w:pPr>
-      <w:bookmarkStart w:id="10" w:name="_Toc492989636"/>
+      <w:bookmarkStart w:id="9" w:name="_Toc492989636"/>
       <w:r>
         <w:rPr>
           <w:rFonts w:ascii="Arial" w:hAnsi="Arial" w:cs="Arial"/>
         </w:rPr>
         <w:t>Trouver sa fréquence cardiaque cible</w:t>
       </w:r>
-      <w:bookmarkEnd w:id="10"/>
+      <w:bookmarkEnd w:id="9"/>
     </w:p>
     <w:p>
       <w:pPr>
@@ -3217,14 +3215,14 @@
           <w:rFonts w:ascii="Arial" w:hAnsi="Arial" w:cs="Arial"/>
         </w:rPr>
       </w:pPr>
-      <w:bookmarkStart w:id="11" w:name="_Toc492989637"/>
+      <w:bookmarkStart w:id="10" w:name="_Toc492989637"/>
       <w:r>
         <w:rPr>
           <w:rFonts w:ascii="Arial" w:hAnsi="Arial" w:cs="Arial"/>
         </w:rPr>
         <w:t>Durée et fréquence de l’exercice</w:t>
       </w:r>
-      <w:bookmarkEnd w:id="11"/>
+      <w:bookmarkEnd w:id="10"/>
     </w:p>
     <w:p>
       <w:pPr>
@@ -3318,7 +3316,7 @@
           <w:szCs w:val="24"/>
         </w:rPr>
       </w:pPr>
-      <w:bookmarkStart w:id="12" w:name="_Toc492989638"/>
+      <w:bookmarkStart w:id="11" w:name="_Toc492989638"/>
       <w:r>
         <w:rPr>
           <w:rFonts w:ascii="Arial" w:hAnsi="Arial" w:cs="Arial"/>
@@ -3329,7 +3327,7 @@
         </w:rPr>
         <w:t>Quand s’exercer?</w:t>
       </w:r>
-      <w:bookmarkEnd w:id="12"/>
+      <w:bookmarkEnd w:id="11"/>
     </w:p>
     <w:p>
       <w:pPr>
@@ -3393,6 +3391,9 @@
     </w:p>
     <w:p>
       <w:pPr>
+        <w:tabs>
+          <w:tab w:val="left" w:pos="4253"/>
+        </w:tabs>
         <w:spacing w:line="240" w:lineRule="auto"/>
         <w:jc w:val="both"/>
         <w:rPr>
@@ -3409,6 +3410,16 @@
         </w:rPr>
         <w:t>Les deux périodes les plus populaires sont l’heure qui précède le repas du soir et tôt le matin, avant le début de la journée de travail. En fin de journée, l’exercice procure un excellent changement de rythme et aide à diminuer le stress et les tensions. Quant aux partisans de l’entraînement matinal, ils affirment qu’il leur permet d’être plus alertes et énergiques au travail.</w:t>
       </w:r>
+    </w:p>
+    <w:p>
+      <w:pPr>
+        <w:spacing w:after="200"/>
+        <w:rPr>
+          <w:rFonts w:ascii="Times New Roman" w:hAnsi="Times New Roman" w:cs="Times New Roman"/>
+          <w:sz w:val="20"/>
+          <w:szCs w:val="20"/>
+        </w:rPr>
+      </w:pPr>
     </w:p>
     <w:p>
       <w:pPr>
@@ -3428,6 +3439,16 @@
           <w:docGrid w:linePitch="360"/>
         </w:sectPr>
       </w:pPr>
+      <w:r>
+        <w:rPr>
+          <w:rFonts w:ascii="Times New Roman" w:hAnsi="Times New Roman" w:cs="Times New Roman"/>
+          <w:sz w:val="20"/>
+          <w:szCs w:val="20"/>
+        </w:rPr>
+        <w:t xml:space="preserve">                         </w:t>
+      </w:r>
+      <w:bookmarkStart w:id="12" w:name="_GoBack"/>
+      <w:bookmarkEnd w:id="12"/>
     </w:p>
     <w:p>
       <w:pPr>
@@ -3742,7 +3763,7 @@
         <w:noProof/>
         <w:lang w:val="fr-FR"/>
       </w:rPr>
-      <w:t>4</w:t>
+      <w:t>6</w:t>
     </w:r>
     <w:r>
       <w:fldChar w:fldCharType="end"/>
@@ -8241,6 +8262,7 @@
     <w:rsid w:val="006246E5"/>
     <w:rsid w:val="00AF32D9"/>
     <w:rsid w:val="00BD3981"/>
+    <w:rsid w:val="00C07917"/>
   </w:rsids>
   <m:mathPr>
     <m:mathFont m:val="Cambria Math"/>
@@ -9038,7 +9060,7 @@
 </file>
 
 <file path=customXml/itemProps1.xml><?xml version="1.0" encoding="utf-8"?>
-<ds:datastoreItem xmlns:ds="http://schemas.openxmlformats.org/officeDocument/2006/customXml" ds:itemID="{B3C9DEE6-A4BF-4B06-8CCF-C9BDBF427115}">
+<ds:datastoreItem xmlns:ds="http://schemas.openxmlformats.org/officeDocument/2006/customXml" ds:itemID="{573747CF-C433-4723-98D7-F6C46B80452E}">
   <ds:schemaRefs>
     <ds:schemaRef ds:uri="http://schemas.openxmlformats.org/officeDocument/2006/bibliography"/>
   </ds:schemaRefs>

</xml_diff>